<commit_message>
added the fourth lecture on attacks,and cyber concepts
</commit_message>
<xml_diff>
--- a/cybersecurity/Moses Agbe - Cybersecurity Assigmnent 1.docx
+++ b/cybersecurity/Moses Agbe - Cybersecurity Assigmnent 1.docx
@@ -250,18 +250,7 @@
           <w:szCs w:val="24"/>
           <w:lang w:val="en-US"/>
         </w:rPr>
-        <w:t xml:space="preserve"> </w:t>
-      </w:r>
-      <w:r>
-        <w:rPr>
-          <w:rFonts w:ascii="Times New Roman" w:hAnsi="Times New Roman" w:cs="Times New Roman"/>
-          <w:b/>
-          <w:bCs/>
-          <w:sz w:val="24"/>
-          <w:szCs w:val="24"/>
-          <w:lang w:val="en-US"/>
-        </w:rPr>
-        <w:t>BLACK</w:t>
+        <w:t xml:space="preserve"> BLACK</w:t>
       </w:r>
       <w:r>
         <w:rPr>
@@ -1403,27 +1392,7 @@
           <w:sz w:val="24"/>
           <w:szCs w:val="24"/>
         </w:rPr>
-        <w:t xml:space="preserve">4. Lack of External Monitoring: External security measures such as firewalls, intrusion detection systems, and perimeter </w:t>
-      </w:r>
-      <w:r>
-        <w:rPr>
-          <w:rFonts w:ascii="Times New Roman" w:hAnsi="Times New Roman" w:cs="Times New Roman"/>
-          <w:b/>
-          <w:bCs/>
-          <w:sz w:val="24"/>
-          <w:szCs w:val="24"/>
-        </w:rPr>
-        <w:t>defences</w:t>
-      </w:r>
-      <w:r>
-        <w:rPr>
-          <w:rFonts w:ascii="Times New Roman" w:hAnsi="Times New Roman" w:cs="Times New Roman"/>
-          <w:b/>
-          <w:bCs/>
-          <w:sz w:val="24"/>
-          <w:szCs w:val="24"/>
-        </w:rPr>
-        <w:t xml:space="preserve"> are often designed to detect and mitigate external threats. However, these measures may be less effective against internal threats that originate from within the organization's trusted network, making them harder to detect and mitigate.</w:t>
+        <w:t>4. Lack of External Monitoring: External security measures such as firewalls, intrusion detection systems, and perimeter defences are often designed to detect and mitigate external threats. However, these measures may be less effective against internal threats that originate from within the organization's trusted network, making them harder to detect and mitigate.</w:t>
       </w:r>
     </w:p>
     <w:p>
@@ -1503,9 +1472,10 @@
           <w:rFonts w:ascii="Times New Roman" w:hAnsi="Times New Roman" w:cs="Times New Roman"/>
           <w:b/>
           <w:bCs/>
-          <w:sz w:val="24"/>
-          <w:szCs w:val="24"/>
-          <w:lang w:val="en-US"/>
+          <w:color w:val="0D0D0D"/>
+          <w:sz w:val="24"/>
+          <w:szCs w:val="24"/>
+          <w:shd w:val="clear" w:color="auto" w:fill="FFFFFF"/>
         </w:rPr>
       </w:pPr>
       <w:r>
@@ -1531,6 +1501,409 @@
         </w:rPr>
         <w:t>Cybersecurity is like having a lock on your digital stuff. It's all about keeping your online information safe from bad guys who try to break in and mess things up. Just like you lock your door to keep your home safe, cybersecurity helps keep your computer, phone, and all your online accounts secure from hackers and other troublemakers.</w:t>
       </w:r>
+    </w:p>
+    <w:p>
+      <w:pPr>
+        <w:spacing w:line="360" w:lineRule="auto"/>
+        <w:ind w:left="720"/>
+        <w:rPr>
+          <w:rFonts w:ascii="Times New Roman" w:hAnsi="Times New Roman" w:cs="Times New Roman"/>
+          <w:sz w:val="24"/>
+          <w:szCs w:val="24"/>
+          <w:lang w:val="en-US"/>
+        </w:rPr>
+      </w:pPr>
+    </w:p>
+    <w:p>
+      <w:pPr>
+        <w:spacing w:line="360" w:lineRule="auto"/>
+        <w:ind w:left="720"/>
+        <w:rPr>
+          <w:rFonts w:ascii="Times New Roman" w:hAnsi="Times New Roman" w:cs="Times New Roman"/>
+          <w:sz w:val="24"/>
+          <w:szCs w:val="24"/>
+          <w:lang w:val="en-US"/>
+        </w:rPr>
+      </w:pPr>
+    </w:p>
+    <w:p>
+      <w:pPr>
+        <w:spacing w:line="360" w:lineRule="auto"/>
+        <w:ind w:left="720"/>
+        <w:rPr>
+          <w:rFonts w:ascii="Times New Roman" w:hAnsi="Times New Roman" w:cs="Times New Roman"/>
+          <w:sz w:val="24"/>
+          <w:szCs w:val="24"/>
+          <w:lang w:val="en-US"/>
+        </w:rPr>
+      </w:pPr>
+    </w:p>
+    <w:p>
+      <w:pPr>
+        <w:spacing w:line="360" w:lineRule="auto"/>
+        <w:ind w:left="720"/>
+        <w:rPr>
+          <w:rFonts w:ascii="Times New Roman" w:hAnsi="Times New Roman" w:cs="Times New Roman"/>
+          <w:sz w:val="24"/>
+          <w:szCs w:val="24"/>
+          <w:lang w:val="en-US"/>
+        </w:rPr>
+      </w:pPr>
+    </w:p>
+    <w:p>
+      <w:pPr>
+        <w:spacing w:line="360" w:lineRule="auto"/>
+        <w:ind w:left="720"/>
+        <w:rPr>
+          <w:rFonts w:ascii="Times New Roman" w:hAnsi="Times New Roman" w:cs="Times New Roman"/>
+          <w:sz w:val="24"/>
+          <w:szCs w:val="24"/>
+          <w:lang w:val="en-US"/>
+        </w:rPr>
+      </w:pPr>
+    </w:p>
+    <w:p>
+      <w:pPr>
+        <w:spacing w:line="360" w:lineRule="auto"/>
+        <w:ind w:left="720"/>
+        <w:jc w:val="center"/>
+        <w:rPr>
+          <w:rFonts w:ascii="Times New Roman" w:hAnsi="Times New Roman" w:cs="Times New Roman"/>
+          <w:b/>
+          <w:bCs/>
+          <w:sz w:val="24"/>
+          <w:szCs w:val="24"/>
+          <w:lang w:val="en-US"/>
+        </w:rPr>
+      </w:pPr>
+      <w:r>
+        <w:rPr>
+          <w:rFonts w:ascii="Times New Roman" w:hAnsi="Times New Roman" w:cs="Times New Roman"/>
+          <w:b/>
+          <w:bCs/>
+          <w:sz w:val="24"/>
+          <w:szCs w:val="24"/>
+          <w:lang w:val="en-US"/>
+        </w:rPr>
+        <w:lastRenderedPageBreak/>
+        <w:t>QUIZ 3</w:t>
+      </w:r>
+    </w:p>
+    <w:p>
+      <w:pPr>
+        <w:spacing w:line="360" w:lineRule="auto"/>
+        <w:rPr>
+          <w:rFonts w:ascii="Times New Roman" w:hAnsi="Times New Roman" w:cs="Times New Roman"/>
+          <w:b/>
+          <w:bCs/>
+          <w:sz w:val="24"/>
+          <w:szCs w:val="24"/>
+          <w:lang w:val="en-US"/>
+        </w:rPr>
+      </w:pPr>
+      <w:r>
+        <w:rPr>
+          <w:rFonts w:ascii="Times New Roman" w:hAnsi="Times New Roman" w:cs="Times New Roman"/>
+          <w:b/>
+          <w:bCs/>
+          <w:sz w:val="24"/>
+          <w:szCs w:val="24"/>
+          <w:lang w:val="en-US"/>
+        </w:rPr>
+        <w:t xml:space="preserve">QUESTION - List ten (10) .onion sites </w:t>
+      </w:r>
+    </w:p>
+    <w:p>
+      <w:pPr>
+        <w:spacing w:line="360" w:lineRule="auto"/>
+        <w:rPr>
+          <w:rFonts w:ascii="Times New Roman" w:hAnsi="Times New Roman" w:cs="Times New Roman"/>
+          <w:b/>
+          <w:bCs/>
+          <w:sz w:val="24"/>
+          <w:szCs w:val="24"/>
+          <w:lang w:val="en-US"/>
+        </w:rPr>
+      </w:pPr>
+      <w:r>
+        <w:rPr>
+          <w:rFonts w:ascii="Times New Roman" w:hAnsi="Times New Roman" w:cs="Times New Roman"/>
+          <w:b/>
+          <w:bCs/>
+          <w:sz w:val="24"/>
+          <w:szCs w:val="24"/>
+          <w:lang w:val="en-US"/>
+        </w:rPr>
+        <w:t>1. Sci-hub22266rgnuqi.onion</w:t>
+      </w:r>
+    </w:p>
+    <w:p>
+      <w:pPr>
+        <w:spacing w:line="360" w:lineRule="auto"/>
+        <w:rPr>
+          <w:rFonts w:ascii="Times New Roman" w:hAnsi="Times New Roman" w:cs="Times New Roman"/>
+          <w:b/>
+          <w:bCs/>
+          <w:sz w:val="24"/>
+          <w:szCs w:val="24"/>
+          <w:lang w:val="en-US"/>
+        </w:rPr>
+      </w:pPr>
+      <w:r>
+        <w:rPr>
+          <w:rFonts w:ascii="Times New Roman" w:hAnsi="Times New Roman" w:cs="Times New Roman"/>
+          <w:b/>
+          <w:bCs/>
+          <w:sz w:val="24"/>
+          <w:szCs w:val="24"/>
+          <w:lang w:val="en-US"/>
+        </w:rPr>
+        <w:t>2. Tailsuh4pqgkwa.onion</w:t>
+      </w:r>
+    </w:p>
+    <w:p>
+      <w:pPr>
+        <w:spacing w:line="360" w:lineRule="auto"/>
+        <w:rPr>
+          <w:rFonts w:ascii="Times New Roman" w:hAnsi="Times New Roman" w:cs="Times New Roman"/>
+          <w:b/>
+          <w:bCs/>
+          <w:sz w:val="24"/>
+          <w:szCs w:val="24"/>
+          <w:lang w:val="en-US"/>
+        </w:rPr>
+      </w:pPr>
+      <w:r>
+        <w:rPr>
+          <w:rFonts w:ascii="Times New Roman" w:hAnsi="Times New Roman" w:cs="Times New Roman"/>
+          <w:b/>
+          <w:bCs/>
+          <w:sz w:val="24"/>
+          <w:szCs w:val="24"/>
+          <w:lang w:val="en-US"/>
+        </w:rPr>
+        <w:t xml:space="preserve">3. </w:t>
+      </w:r>
+      <w:proofErr w:type="spellStart"/>
+      <w:r>
+        <w:rPr>
+          <w:rFonts w:ascii="Times New Roman" w:hAnsi="Times New Roman" w:cs="Times New Roman"/>
+          <w:b/>
+          <w:bCs/>
+          <w:sz w:val="24"/>
+          <w:szCs w:val="24"/>
+          <w:lang w:val="en-US"/>
+        </w:rPr>
+        <w:t>Facebookcorewwwi.onion</w:t>
+      </w:r>
+      <w:proofErr w:type="spellEnd"/>
+    </w:p>
+    <w:p>
+      <w:pPr>
+        <w:spacing w:line="360" w:lineRule="auto"/>
+        <w:rPr>
+          <w:rFonts w:ascii="Times New Roman" w:hAnsi="Times New Roman" w:cs="Times New Roman"/>
+          <w:b/>
+          <w:bCs/>
+          <w:sz w:val="24"/>
+          <w:szCs w:val="24"/>
+          <w:lang w:val="en-US"/>
+        </w:rPr>
+      </w:pPr>
+      <w:r>
+        <w:rPr>
+          <w:rFonts w:ascii="Times New Roman" w:hAnsi="Times New Roman" w:cs="Times New Roman"/>
+          <w:b/>
+          <w:bCs/>
+          <w:sz w:val="24"/>
+          <w:szCs w:val="24"/>
+          <w:lang w:val="en-US"/>
+        </w:rPr>
+        <w:t xml:space="preserve">4. </w:t>
+      </w:r>
+      <w:proofErr w:type="spellStart"/>
+      <w:r>
+        <w:rPr>
+          <w:rFonts w:ascii="Times New Roman" w:hAnsi="Times New Roman" w:cs="Times New Roman"/>
+          <w:b/>
+          <w:bCs/>
+          <w:sz w:val="24"/>
+          <w:szCs w:val="24"/>
+          <w:lang w:val="en-US"/>
+        </w:rPr>
+        <w:t>Redditzqkxmxp.onion</w:t>
+      </w:r>
+      <w:proofErr w:type="spellEnd"/>
+    </w:p>
+    <w:p>
+      <w:pPr>
+        <w:spacing w:line="360" w:lineRule="auto"/>
+        <w:rPr>
+          <w:rFonts w:ascii="Times New Roman" w:hAnsi="Times New Roman" w:cs="Times New Roman"/>
+          <w:b/>
+          <w:bCs/>
+          <w:sz w:val="24"/>
+          <w:szCs w:val="24"/>
+          <w:lang w:val="en-US"/>
+        </w:rPr>
+      </w:pPr>
+      <w:r>
+        <w:rPr>
+          <w:rFonts w:ascii="Times New Roman" w:hAnsi="Times New Roman" w:cs="Times New Roman"/>
+          <w:b/>
+          <w:bCs/>
+          <w:sz w:val="24"/>
+          <w:szCs w:val="24"/>
+          <w:lang w:val="en-US"/>
+        </w:rPr>
+        <w:t>5. Wikileaks31ic6yg3.onion</w:t>
+      </w:r>
+    </w:p>
+    <w:p>
+      <w:pPr>
+        <w:spacing w:line="360" w:lineRule="auto"/>
+        <w:rPr>
+          <w:rFonts w:ascii="Times New Roman" w:hAnsi="Times New Roman" w:cs="Times New Roman"/>
+          <w:b/>
+          <w:bCs/>
+          <w:sz w:val="24"/>
+          <w:szCs w:val="24"/>
+          <w:lang w:val="en-US"/>
+        </w:rPr>
+      </w:pPr>
+      <w:r>
+        <w:rPr>
+          <w:rFonts w:ascii="Times New Roman" w:hAnsi="Times New Roman" w:cs="Times New Roman"/>
+          <w:b/>
+          <w:bCs/>
+          <w:sz w:val="24"/>
+          <w:szCs w:val="24"/>
+          <w:lang w:val="en-US"/>
+        </w:rPr>
+        <w:t xml:space="preserve">6. </w:t>
+      </w:r>
+      <w:proofErr w:type="spellStart"/>
+      <w:r>
+        <w:rPr>
+          <w:rFonts w:ascii="Times New Roman" w:hAnsi="Times New Roman" w:cs="Times New Roman"/>
+          <w:b/>
+          <w:bCs/>
+          <w:sz w:val="24"/>
+          <w:szCs w:val="24"/>
+          <w:lang w:val="en-US"/>
+        </w:rPr>
+        <w:t>Onionshareiniafb.onion</w:t>
+      </w:r>
+      <w:proofErr w:type="spellEnd"/>
+    </w:p>
+    <w:p>
+      <w:pPr>
+        <w:spacing w:line="360" w:lineRule="auto"/>
+        <w:rPr>
+          <w:rFonts w:ascii="Times New Roman" w:hAnsi="Times New Roman" w:cs="Times New Roman"/>
+          <w:b/>
+          <w:bCs/>
+          <w:sz w:val="24"/>
+          <w:szCs w:val="24"/>
+          <w:lang w:val="en-US"/>
+        </w:rPr>
+      </w:pPr>
+      <w:r>
+        <w:rPr>
+          <w:rFonts w:ascii="Times New Roman" w:hAnsi="Times New Roman" w:cs="Times New Roman"/>
+          <w:b/>
+          <w:bCs/>
+          <w:sz w:val="24"/>
+          <w:szCs w:val="24"/>
+          <w:lang w:val="en-US"/>
+        </w:rPr>
+        <w:t>7. Nytimes3xbfgragh.onion</w:t>
+      </w:r>
+    </w:p>
+    <w:p>
+      <w:pPr>
+        <w:spacing w:line="360" w:lineRule="auto"/>
+        <w:rPr>
+          <w:rFonts w:ascii="Times New Roman" w:hAnsi="Times New Roman" w:cs="Times New Roman"/>
+          <w:b/>
+          <w:bCs/>
+          <w:sz w:val="24"/>
+          <w:szCs w:val="24"/>
+          <w:lang w:val="en-US"/>
+        </w:rPr>
+      </w:pPr>
+      <w:r>
+        <w:rPr>
+          <w:rFonts w:ascii="Times New Roman" w:hAnsi="Times New Roman" w:cs="Times New Roman"/>
+          <w:b/>
+          <w:bCs/>
+          <w:sz w:val="24"/>
+          <w:szCs w:val="24"/>
+          <w:lang w:val="en-US"/>
+        </w:rPr>
+        <w:t>8. Riseup5xjzcvf.onion</w:t>
+      </w:r>
+    </w:p>
+    <w:p>
+      <w:pPr>
+        <w:spacing w:line="360" w:lineRule="auto"/>
+        <w:rPr>
+          <w:rFonts w:ascii="Times New Roman" w:hAnsi="Times New Roman" w:cs="Times New Roman"/>
+          <w:b/>
+          <w:bCs/>
+          <w:sz w:val="24"/>
+          <w:szCs w:val="24"/>
+          <w:lang w:val="en-US"/>
+        </w:rPr>
+      </w:pPr>
+      <w:r>
+        <w:rPr>
+          <w:rFonts w:ascii="Times New Roman" w:hAnsi="Times New Roman" w:cs="Times New Roman"/>
+          <w:b/>
+          <w:bCs/>
+          <w:sz w:val="24"/>
+          <w:szCs w:val="24"/>
+          <w:lang w:val="en-US"/>
+        </w:rPr>
+        <w:t>9. Bbcnewsd73hkzno2.onion</w:t>
+      </w:r>
+    </w:p>
+    <w:p>
+      <w:pPr>
+        <w:spacing w:line="360" w:lineRule="auto"/>
+        <w:rPr>
+          <w:rFonts w:ascii="Times New Roman" w:hAnsi="Times New Roman" w:cs="Times New Roman"/>
+          <w:b/>
+          <w:bCs/>
+          <w:sz w:val="24"/>
+          <w:szCs w:val="24"/>
+          <w:lang w:val="en-US"/>
+        </w:rPr>
+      </w:pPr>
+      <w:r>
+        <w:rPr>
+          <w:rFonts w:ascii="Times New Roman" w:hAnsi="Times New Roman" w:cs="Times New Roman"/>
+          <w:b/>
+          <w:bCs/>
+          <w:sz w:val="24"/>
+          <w:szCs w:val="24"/>
+          <w:lang w:val="en-US"/>
+        </w:rPr>
+        <w:t xml:space="preserve">10. </w:t>
+      </w:r>
+      <w:proofErr w:type="spellStart"/>
+      <w:r>
+        <w:rPr>
+          <w:rFonts w:ascii="Times New Roman" w:hAnsi="Times New Roman" w:cs="Times New Roman"/>
+          <w:b/>
+          <w:bCs/>
+          <w:sz w:val="24"/>
+          <w:szCs w:val="24"/>
+          <w:lang w:val="en-US"/>
+        </w:rPr>
+        <w:t>Cryptoniahkzqtzh.onoin</w:t>
+      </w:r>
+      <w:proofErr w:type="spellEnd"/>
     </w:p>
     <w:sectPr>
       <w:pgSz w:w="11906" w:h="16838"/>
@@ -1545,6 +1918,95 @@
 <file path=word/numbering.xml><?xml version="1.0" encoding="utf-8"?>
 <w:numbering xmlns:wpc="http://schemas.microsoft.com/office/word/2010/wordprocessingCanvas" xmlns:cx="http://schemas.microsoft.com/office/drawing/2014/chartex" xmlns:cx1="http://schemas.microsoft.com/office/drawing/2015/9/8/chartex" xmlns:cx2="http://schemas.microsoft.com/office/drawing/2015/10/21/chartex" xmlns:cx3="http://schemas.microsoft.com/office/drawing/2016/5/9/chartex" xmlns:cx4="http://schemas.microsoft.com/office/drawing/2016/5/10/chartex" xmlns:cx5="http://schemas.microsoft.com/office/drawing/2016/5/11/chartex" xmlns:cx6="http://schemas.microsoft.com/office/drawing/2016/5/12/chartex" xmlns:cx7="http://schemas.microsoft.com/office/drawing/2016/5/13/chartex" xmlns:cx8="http://schemas.microsoft.com/office/drawing/2016/5/14/chartex" xmlns:mc="http://schemas.openxmlformats.org/markup-compatibility/2006" xmlns:aink="http://schemas.microsoft.com/office/drawing/2016/ink" xmlns:am3d="http://schemas.microsoft.com/office/drawing/2017/model3d" xmlns:o="urn:schemas-microsoft-com:office:office" xmlns:oel="http://schemas.microsoft.com/office/2019/extlst" xmlns:r="http://schemas.openxmlformats.org/officeDocument/2006/relationships" xmlns:m="http://schemas.openxmlformats.org/officeDocument/2006/math" xmlns:v="urn:schemas-microsoft-com:vml" xmlns:wp14="http://schemas.microsoft.com/office/word/2010/wordprocessingDrawing" xmlns:wp="http://schemas.openxmlformats.org/drawingml/2006/wordprocessingDrawing" xmlns:w10="urn:schemas-microsoft-com:office:word" xmlns:w="http://schemas.openxmlformats.org/wordprocessingml/2006/main" xmlns:w14="http://schemas.microsoft.com/office/word/2010/wordml" xmlns:w15="http://schemas.microsoft.com/office/word/2012/wordml" xmlns:w16cex="http://schemas.microsoft.com/office/word/2018/wordml/cex" xmlns:w16cid="http://schemas.microsoft.com/office/word/2016/wordml/cid" xmlns:w16="http://schemas.microsoft.com/office/word/2018/wordml" xmlns:w16du="http://schemas.microsoft.com/office/word/2023/wordml/word16du" xmlns:w16sdtdh="http://schemas.microsoft.com/office/word/2020/wordml/sdtdatahash" xmlns:w16se="http://schemas.microsoft.com/office/word/2015/wordml/symex" xmlns:wpg="http://schemas.microsoft.com/office/word/2010/wordprocessingGroup" xmlns:wpi="http://schemas.microsoft.com/office/word/2010/wordprocessingInk" xmlns:wne="http://schemas.microsoft.com/office/word/2006/wordml" xmlns:wps="http://schemas.microsoft.com/office/word/2010/wordprocessingShape" mc:Ignorable="w14 w15 w16se w16cid w16 w16cex w16sdtdh w16du wp14">
   <w:abstractNum w:abstractNumId="0" w15:restartNumberingAfterBreak="0">
+    <w:nsid w:val="13BD7A86"/>
+    <w:multiLevelType w:val="hybridMultilevel"/>
+    <w:tmpl w:val="46D8337A"/>
+    <w:lvl w:ilvl="0" w:tplc="AB7C2F3A">
+      <w:start w:val="1"/>
+      <w:numFmt w:val="decimal"/>
+      <w:lvlText w:val="%1."/>
+      <w:lvlJc w:val="left"/>
+      <w:pPr>
+        <w:ind w:left="1080" w:hanging="360"/>
+      </w:pPr>
+      <w:rPr>
+        <w:rFonts w:hint="default"/>
+      </w:rPr>
+    </w:lvl>
+    <w:lvl w:ilvl="1" w:tplc="08090019" w:tentative="1">
+      <w:start w:val="1"/>
+      <w:numFmt w:val="lowerLetter"/>
+      <w:lvlText w:val="%2."/>
+      <w:lvlJc w:val="left"/>
+      <w:pPr>
+        <w:ind w:left="1800" w:hanging="360"/>
+      </w:pPr>
+    </w:lvl>
+    <w:lvl w:ilvl="2" w:tplc="0809001B" w:tentative="1">
+      <w:start w:val="1"/>
+      <w:numFmt w:val="lowerRoman"/>
+      <w:lvlText w:val="%3."/>
+      <w:lvlJc w:val="right"/>
+      <w:pPr>
+        <w:ind w:left="2520" w:hanging="180"/>
+      </w:pPr>
+    </w:lvl>
+    <w:lvl w:ilvl="3" w:tplc="0809000F" w:tentative="1">
+      <w:start w:val="1"/>
+      <w:numFmt w:val="decimal"/>
+      <w:lvlText w:val="%4."/>
+      <w:lvlJc w:val="left"/>
+      <w:pPr>
+        <w:ind w:left="3240" w:hanging="360"/>
+      </w:pPr>
+    </w:lvl>
+    <w:lvl w:ilvl="4" w:tplc="08090019" w:tentative="1">
+      <w:start w:val="1"/>
+      <w:numFmt w:val="lowerLetter"/>
+      <w:lvlText w:val="%5."/>
+      <w:lvlJc w:val="left"/>
+      <w:pPr>
+        <w:ind w:left="3960" w:hanging="360"/>
+      </w:pPr>
+    </w:lvl>
+    <w:lvl w:ilvl="5" w:tplc="0809001B" w:tentative="1">
+      <w:start w:val="1"/>
+      <w:numFmt w:val="lowerRoman"/>
+      <w:lvlText w:val="%6."/>
+      <w:lvlJc w:val="right"/>
+      <w:pPr>
+        <w:ind w:left="4680" w:hanging="180"/>
+      </w:pPr>
+    </w:lvl>
+    <w:lvl w:ilvl="6" w:tplc="0809000F" w:tentative="1">
+      <w:start w:val="1"/>
+      <w:numFmt w:val="decimal"/>
+      <w:lvlText w:val="%7."/>
+      <w:lvlJc w:val="left"/>
+      <w:pPr>
+        <w:ind w:left="5400" w:hanging="360"/>
+      </w:pPr>
+    </w:lvl>
+    <w:lvl w:ilvl="7" w:tplc="08090019" w:tentative="1">
+      <w:start w:val="1"/>
+      <w:numFmt w:val="lowerLetter"/>
+      <w:lvlText w:val="%8."/>
+      <w:lvlJc w:val="left"/>
+      <w:pPr>
+        <w:ind w:left="6120" w:hanging="360"/>
+      </w:pPr>
+    </w:lvl>
+    <w:lvl w:ilvl="8" w:tplc="0809001B" w:tentative="1">
+      <w:start w:val="1"/>
+      <w:numFmt w:val="lowerRoman"/>
+      <w:lvlText w:val="%9."/>
+      <w:lvlJc w:val="right"/>
+      <w:pPr>
+        <w:ind w:left="6840" w:hanging="180"/>
+      </w:pPr>
+    </w:lvl>
+  </w:abstractNum>
+  <w:abstractNum w:abstractNumId="1" w15:restartNumberingAfterBreak="0">
     <w:nsid w:val="29820A80"/>
     <w:multiLevelType w:val="hybridMultilevel"/>
     <w:tmpl w:val="083C4FF8"/>
@@ -1658,6 +2120,9 @@
     </w:lvl>
   </w:abstractNum>
   <w:num w:numId="1" w16cid:durableId="1678077858">
+    <w:abstractNumId w:val="1"/>
+  </w:num>
+  <w:num w:numId="2" w16cid:durableId="1651715173">
     <w:abstractNumId w:val="0"/>
   </w:num>
 </w:numbering>
@@ -2068,6 +2533,7 @@
   <w:style w:type="character" w:default="1" w:styleId="DefaultParagraphFont">
     <w:name w:val="Default Paragraph Font"/>
     <w:uiPriority w:val="1"/>
+    <w:semiHidden/>
     <w:unhideWhenUsed/>
   </w:style>
   <w:style w:type="table" w:default="1" w:styleId="TableNormal">
@@ -2090,6 +2556,17 @@
     <w:uiPriority w:val="99"/>
     <w:semiHidden/>
     <w:unhideWhenUsed/>
+  </w:style>
+  <w:style w:type="paragraph" w:styleId="ListParagraph">
+    <w:name w:val="List Paragraph"/>
+    <w:basedOn w:val="Normal"/>
+    <w:uiPriority w:val="34"/>
+    <w:qFormat/>
+    <w:rsid w:val="00C65A63"/>
+    <w:pPr>
+      <w:ind w:left="720"/>
+      <w:contextualSpacing/>
+    </w:pPr>
   </w:style>
 </w:styles>
 </file>

</xml_diff>